<commit_message>
Added text about gun
</commit_message>
<xml_diff>
--- a/Диплом.docx
+++ b/Диплом.docx
@@ -54,6 +54,38 @@
           <w:szCs w:val="28"/>
         </w:rPr>
         <w:t xml:space="preserve"> американский Т34.</w:t>
+      </w:r>
+    </w:p>
+    <w:p>
+      <w:pPr>
+        <w:rPr>
+          <w:sz w:val="28"/>
+          <w:szCs w:val="28"/>
+        </w:rPr>
+      </w:pPr>
+      <w:r>
+        <w:rPr>
+          <w:sz w:val="28"/>
+          <w:szCs w:val="28"/>
+        </w:rPr>
+        <w:tab/>
+        <w:t xml:space="preserve">Сегодня хотел бы рассказать вам о новой пушке аж 10 уровня , которая отличается чудовищной </w:t>
+      </w:r>
+      <w:proofErr w:type="spellStart"/>
+      <w:r>
+        <w:rPr>
+          <w:sz w:val="28"/>
+          <w:szCs w:val="28"/>
+        </w:rPr>
+        <w:t>бронебойностью</w:t>
+      </w:r>
+      <w:proofErr w:type="spellEnd"/>
+      <w:r>
+        <w:rPr>
+          <w:sz w:val="28"/>
+          <w:szCs w:val="28"/>
+        </w:rPr>
+        <w:t xml:space="preserve"> и невероятной мощностью.</w:t>
       </w:r>
     </w:p>
     <w:sectPr>
@@ -225,6 +257,7 @@
   <w:style w:type="paragraph" w:default="1" w:styleId="a">
     <w:name w:val="Normal"/>
     <w:qFormat/>
+    <w:rsid w:val="00D3613E"/>
   </w:style>
   <w:style w:type="character" w:default="1" w:styleId="a0">
     <w:name w:val="Default Paragraph Font"/>

</xml_diff>

<commit_message>
JgPzE100 the first commit
</commit_message>
<xml_diff>
--- a/Диплом.docx
+++ b/Диплом.docx
@@ -86,6 +86,54 @@
           <w:szCs w:val="28"/>
         </w:rPr>
         <w:t xml:space="preserve"> и невероятной мощностью.</w:t>
+      </w:r>
+    </w:p>
+    <w:p>
+      <w:pPr>
+        <w:rPr>
+          <w:sz w:val="28"/>
+          <w:szCs w:val="28"/>
+        </w:rPr>
+      </w:pPr>
+      <w:r>
+        <w:rPr>
+          <w:sz w:val="28"/>
+          <w:szCs w:val="28"/>
+        </w:rPr>
+        <w:tab/>
+        <w:t xml:space="preserve">Сегодня речь пойдет о немецком </w:t>
+      </w:r>
+      <w:proofErr w:type="spellStart"/>
+      <w:r>
+        <w:rPr>
+          <w:sz w:val="28"/>
+          <w:szCs w:val="28"/>
+        </w:rPr>
+        <w:t>мостадонте</w:t>
+      </w:r>
+      <w:proofErr w:type="spellEnd"/>
+      <w:r>
+        <w:rPr>
+          <w:sz w:val="28"/>
+          <w:szCs w:val="28"/>
+        </w:rPr>
+        <w:t xml:space="preserve"> 10 уровня ЯГЕ Е 100. Это самая мощная </w:t>
+      </w:r>
+      <w:proofErr w:type="spellStart"/>
+      <w:r>
+        <w:rPr>
+          <w:sz w:val="28"/>
+          <w:szCs w:val="28"/>
+        </w:rPr>
+        <w:t>бабаха</w:t>
+      </w:r>
+      <w:proofErr w:type="spellEnd"/>
+      <w:r>
+        <w:rPr>
+          <w:sz w:val="28"/>
+          <w:szCs w:val="28"/>
+        </w:rPr>
+        <w:t xml:space="preserve"> в игре , все что нужно вам о ней знать.!!!!!</w:t>
       </w:r>
     </w:p>
     <w:sectPr>

</xml_diff>

<commit_message>
Added AZAZ to JgPzE100
</commit_message>
<xml_diff>
--- a/Диплом.docx
+++ b/Диплом.docx
@@ -166,6 +166,292 @@
         </w:rPr>
         <w:tab/>
         <w:t>4444444444444444444444444444444444444444444444444444444444444444444444444444444444444444444444444444444444444444444444444444444444444444444444444444444444444444444444444444444444444444444444444444444444444444444444444444444444444444444444444444444444444444444444444444444444444444444444444444444444444444444444444444444444444444444444444444444444444444444444444444444444</w:t>
+      </w:r>
+    </w:p>
+    <w:p>
+      <w:pPr>
+        <w:rPr>
+          <w:sz w:val="28"/>
+          <w:szCs w:val="28"/>
+        </w:rPr>
+      </w:pPr>
+      <w:r>
+        <w:rPr>
+          <w:sz w:val="28"/>
+          <w:szCs w:val="28"/>
+        </w:rPr>
+        <w:tab/>
+        <w:t>АЗАЗАЗААЗАЗ</w:t>
+      </w:r>
+      <w:r>
+        <w:rPr>
+          <w:sz w:val="28"/>
+          <w:szCs w:val="28"/>
+        </w:rPr>
+        <w:t xml:space="preserve"> </w:t>
+      </w:r>
+      <w:proofErr w:type="spellStart"/>
+      <w:r>
+        <w:rPr>
+          <w:sz w:val="28"/>
+          <w:szCs w:val="28"/>
+        </w:rPr>
+        <w:t>АЗАЗАЗААЗАЗ</w:t>
+      </w:r>
+      <w:proofErr w:type="spellEnd"/>
+      <w:r>
+        <w:rPr>
+          <w:sz w:val="28"/>
+          <w:szCs w:val="28"/>
+        </w:rPr>
+        <w:t xml:space="preserve"> </w:t>
+      </w:r>
+      <w:proofErr w:type="spellStart"/>
+      <w:r>
+        <w:rPr>
+          <w:sz w:val="28"/>
+          <w:szCs w:val="28"/>
+        </w:rPr>
+        <w:t>АЗАЗАЗААЗАЗ</w:t>
+      </w:r>
+      <w:proofErr w:type="spellEnd"/>
+      <w:r>
+        <w:rPr>
+          <w:sz w:val="28"/>
+          <w:szCs w:val="28"/>
+        </w:rPr>
+        <w:t xml:space="preserve"> </w:t>
+      </w:r>
+      <w:proofErr w:type="spellStart"/>
+      <w:r>
+        <w:rPr>
+          <w:sz w:val="28"/>
+          <w:szCs w:val="28"/>
+        </w:rPr>
+        <w:t>АЗАЗАЗААЗАЗ</w:t>
+      </w:r>
+      <w:proofErr w:type="spellEnd"/>
+      <w:r>
+        <w:rPr>
+          <w:sz w:val="28"/>
+          <w:szCs w:val="28"/>
+        </w:rPr>
+        <w:t xml:space="preserve"> </w:t>
+      </w:r>
+      <w:proofErr w:type="spellStart"/>
+      <w:r>
+        <w:rPr>
+          <w:sz w:val="28"/>
+          <w:szCs w:val="28"/>
+        </w:rPr>
+        <w:t>АЗАЗАЗААЗАЗ</w:t>
+      </w:r>
+      <w:proofErr w:type="spellEnd"/>
+      <w:r>
+        <w:rPr>
+          <w:sz w:val="28"/>
+          <w:szCs w:val="28"/>
+        </w:rPr>
+        <w:t xml:space="preserve"> </w:t>
+      </w:r>
+      <w:proofErr w:type="spellStart"/>
+      <w:r>
+        <w:rPr>
+          <w:sz w:val="28"/>
+          <w:szCs w:val="28"/>
+        </w:rPr>
+        <w:t>АЗАЗАЗААЗАЗ</w:t>
+      </w:r>
+      <w:proofErr w:type="spellEnd"/>
+      <w:r>
+        <w:rPr>
+          <w:sz w:val="28"/>
+          <w:szCs w:val="28"/>
+        </w:rPr>
+        <w:t xml:space="preserve"> </w:t>
+      </w:r>
+      <w:proofErr w:type="spellStart"/>
+      <w:r>
+        <w:rPr>
+          <w:sz w:val="28"/>
+          <w:szCs w:val="28"/>
+        </w:rPr>
+        <w:t>АЗАЗАЗААЗАЗ</w:t>
+      </w:r>
+      <w:proofErr w:type="spellEnd"/>
+      <w:r>
+        <w:rPr>
+          <w:sz w:val="28"/>
+          <w:szCs w:val="28"/>
+        </w:rPr>
+        <w:t xml:space="preserve"> </w:t>
+      </w:r>
+      <w:proofErr w:type="spellStart"/>
+      <w:r>
+        <w:rPr>
+          <w:sz w:val="28"/>
+          <w:szCs w:val="28"/>
+        </w:rPr>
+        <w:t>АЗАЗАЗААЗАЗ</w:t>
+      </w:r>
+      <w:proofErr w:type="spellEnd"/>
+      <w:r>
+        <w:rPr>
+          <w:sz w:val="28"/>
+          <w:szCs w:val="28"/>
+        </w:rPr>
+        <w:t xml:space="preserve"> </w:t>
+      </w:r>
+      <w:proofErr w:type="spellStart"/>
+      <w:r>
+        <w:rPr>
+          <w:sz w:val="28"/>
+          <w:szCs w:val="28"/>
+        </w:rPr>
+        <w:t>АЗАЗАЗААЗАЗ</w:t>
+      </w:r>
+      <w:proofErr w:type="spellEnd"/>
+      <w:r>
+        <w:rPr>
+          <w:sz w:val="28"/>
+          <w:szCs w:val="28"/>
+        </w:rPr>
+        <w:t xml:space="preserve"> </w:t>
+      </w:r>
+      <w:proofErr w:type="spellStart"/>
+      <w:r>
+        <w:rPr>
+          <w:sz w:val="28"/>
+          <w:szCs w:val="28"/>
+        </w:rPr>
+        <w:t>АЗАЗАЗААЗАЗ</w:t>
+      </w:r>
+      <w:proofErr w:type="spellEnd"/>
+      <w:r>
+        <w:rPr>
+          <w:sz w:val="28"/>
+          <w:szCs w:val="28"/>
+        </w:rPr>
+        <w:t xml:space="preserve"> </w:t>
+      </w:r>
+      <w:proofErr w:type="spellStart"/>
+      <w:r>
+        <w:rPr>
+          <w:sz w:val="28"/>
+          <w:szCs w:val="28"/>
+        </w:rPr>
+        <w:t>АЗАЗАЗААЗАЗ</w:t>
+      </w:r>
+      <w:proofErr w:type="spellEnd"/>
+      <w:r>
+        <w:rPr>
+          <w:sz w:val="28"/>
+          <w:szCs w:val="28"/>
+        </w:rPr>
+        <w:t xml:space="preserve"> </w:t>
+      </w:r>
+      <w:proofErr w:type="spellStart"/>
+      <w:r>
+        <w:rPr>
+          <w:sz w:val="28"/>
+          <w:szCs w:val="28"/>
+        </w:rPr>
+        <w:t>АЗАЗАЗААЗАЗ</w:t>
+      </w:r>
+      <w:proofErr w:type="spellEnd"/>
+      <w:r>
+        <w:rPr>
+          <w:sz w:val="28"/>
+          <w:szCs w:val="28"/>
+        </w:rPr>
+        <w:t xml:space="preserve"> </w:t>
+      </w:r>
+      <w:proofErr w:type="spellStart"/>
+      <w:r>
+        <w:rPr>
+          <w:sz w:val="28"/>
+          <w:szCs w:val="28"/>
+        </w:rPr>
+        <w:t>АЗАЗАЗААЗАЗ</w:t>
+      </w:r>
+      <w:proofErr w:type="spellEnd"/>
+      <w:r>
+        <w:rPr>
+          <w:sz w:val="28"/>
+          <w:szCs w:val="28"/>
+        </w:rPr>
+        <w:t xml:space="preserve"> </w:t>
+      </w:r>
+      <w:proofErr w:type="spellStart"/>
+      <w:r>
+        <w:rPr>
+          <w:sz w:val="28"/>
+          <w:szCs w:val="28"/>
+        </w:rPr>
+        <w:t>АЗАЗАЗААЗАЗ</w:t>
+      </w:r>
+      <w:proofErr w:type="spellEnd"/>
+      <w:r>
+        <w:rPr>
+          <w:sz w:val="28"/>
+          <w:szCs w:val="28"/>
+        </w:rPr>
+        <w:t xml:space="preserve"> </w:t>
+      </w:r>
+      <w:proofErr w:type="spellStart"/>
+      <w:r>
+        <w:rPr>
+          <w:sz w:val="28"/>
+          <w:szCs w:val="28"/>
+        </w:rPr>
+        <w:t>АЗАЗАЗААЗАЗ</w:t>
+      </w:r>
+      <w:proofErr w:type="spellEnd"/>
+      <w:r>
+        <w:rPr>
+          <w:sz w:val="28"/>
+          <w:szCs w:val="28"/>
+        </w:rPr>
+        <w:t xml:space="preserve"> </w:t>
+      </w:r>
+      <w:proofErr w:type="spellStart"/>
+      <w:r>
+        <w:rPr>
+          <w:sz w:val="28"/>
+          <w:szCs w:val="28"/>
+        </w:rPr>
+        <w:t>АЗАЗАЗААЗАЗ</w:t>
+      </w:r>
+      <w:proofErr w:type="spellEnd"/>
+      <w:r>
+        <w:rPr>
+          <w:sz w:val="28"/>
+          <w:szCs w:val="28"/>
+        </w:rPr>
+        <w:t xml:space="preserve"> </w:t>
+      </w:r>
+      <w:proofErr w:type="spellStart"/>
+      <w:r>
+        <w:rPr>
+          <w:sz w:val="28"/>
+          <w:szCs w:val="28"/>
+        </w:rPr>
+        <w:t>АЗАЗАЗААЗАЗ</w:t>
+      </w:r>
+      <w:proofErr w:type="spellEnd"/>
+      <w:r>
+        <w:rPr>
+          <w:sz w:val="28"/>
+          <w:szCs w:val="28"/>
+        </w:rPr>
+        <w:t xml:space="preserve"> </w:t>
+      </w:r>
+      <w:r>
+        <w:rPr>
+          <w:sz w:val="28"/>
+          <w:szCs w:val="28"/>
+        </w:rPr>
+        <w:t>АЗАЗАЗААЗАЗ</w:t>
       </w:r>
     </w:p>
     <w:sectPr>

</xml_diff>